<commit_message>
Modify warp protocol transmission control
</commit_message>
<xml_diff>
--- a/Doc/Proposed WARP Protocol v1.5.docx
+++ b/Doc/Proposed WARP Protocol v1.5.docx
@@ -82,16 +82,7 @@
           <w:szCs w:val="28"/>
           <w:lang w:val="en-CA" w:eastAsia="en-CA"/>
         </w:rPr>
-        <w:t>2</w:t>
-      </w:r>
-      <w:r>
-        <w:rPr>
-          <w:rFonts w:ascii="Times New Roman" w:hAnsi="Times New Roman"/>
-          <w:sz w:val="28"/>
-          <w:szCs w:val="28"/>
-          <w:lang w:val="en-CA" w:eastAsia="en-CA"/>
-        </w:rPr>
-        <w:t>8</w:t>
+        <w:t>31</w:t>
       </w:r>
       <w:r>
         <w:rPr>
@@ -101,7 +92,7 @@
           <w:vertAlign w:val="superscript"/>
           <w:lang w:val="en-CA" w:eastAsia="en-CA"/>
         </w:rPr>
-        <w:t>th</w:t>
+        <w:t>st</w:t>
       </w:r>
       <w:r>
         <w:rPr>
@@ -119,8 +110,10 @@
           <w:szCs w:val="28"/>
           <w:lang w:val="en-CA" w:eastAsia="en-CA"/>
         </w:rPr>
-        <w:t>October</w:t>
+        <w:t>Octo</w:t>
       </w:r>
+      <w:bookmarkStart w:id="0" w:name="_GoBack"/>
+      <w:bookmarkEnd w:id="0"/>
       <w:r>
         <w:rPr>
           <w:rFonts w:ascii="Times New Roman" w:hAnsi="Times New Roman"/>
@@ -128,7 +121,56 @@
           <w:szCs w:val="28"/>
           <w:lang w:val="en-CA" w:eastAsia="en-CA"/>
         </w:rPr>
-        <w:t xml:space="preserve"> 2014 by Hoai Phuoc Truong)</w:t>
+        <w:t>ber</w:t>
+      </w:r>
+      <w:r>
+        <w:rPr>
+          <w:rFonts w:ascii="Times New Roman" w:hAnsi="Times New Roman"/>
+          <w:sz w:val="28"/>
+          <w:szCs w:val="28"/>
+          <w:lang w:val="en-CA" w:eastAsia="en-CA"/>
+        </w:rPr>
+        <w:t xml:space="preserve"> 2014 by </w:t>
+      </w:r>
+      <w:proofErr w:type="spellStart"/>
+      <w:r>
+        <w:rPr>
+          <w:rFonts w:ascii="Times New Roman" w:hAnsi="Times New Roman"/>
+          <w:sz w:val="28"/>
+          <w:szCs w:val="28"/>
+          <w:lang w:val="en-CA" w:eastAsia="en-CA"/>
+        </w:rPr>
+        <w:t>Hoai</w:t>
+      </w:r>
+      <w:proofErr w:type="spellEnd"/>
+      <w:r>
+        <w:rPr>
+          <w:rFonts w:ascii="Times New Roman" w:hAnsi="Times New Roman"/>
+          <w:sz w:val="28"/>
+          <w:szCs w:val="28"/>
+          <w:lang w:val="en-CA" w:eastAsia="en-CA"/>
+        </w:rPr>
+        <w:t xml:space="preserve"> </w:t>
+      </w:r>
+      <w:proofErr w:type="spellStart"/>
+      <w:r>
+        <w:rPr>
+          <w:rFonts w:ascii="Times New Roman" w:hAnsi="Times New Roman"/>
+          <w:sz w:val="28"/>
+          <w:szCs w:val="28"/>
+          <w:lang w:val="en-CA" w:eastAsia="en-CA"/>
+        </w:rPr>
+        <w:t>Phuoc</w:t>
+      </w:r>
+      <w:proofErr w:type="spellEnd"/>
+      <w:r>
+        <w:rPr>
+          <w:rFonts w:ascii="Times New Roman" w:hAnsi="Times New Roman"/>
+          <w:sz w:val="28"/>
+          <w:szCs w:val="28"/>
+          <w:lang w:val="en-CA" w:eastAsia="en-CA"/>
+        </w:rPr>
+        <w:t xml:space="preserve"> Truong)</w:t>
       </w:r>
     </w:p>
     <w:p>
@@ -1813,8 +1855,18 @@
                 <w:sz w:val="24"/>
                 <w:szCs w:val="24"/>
               </w:rPr>
-              <w:t>figuration (see Transmission Config</w:t>
-            </w:r>
+              <w:t xml:space="preserve">figuration (see Transmission </w:t>
+            </w:r>
+            <w:proofErr w:type="spellStart"/>
+            <w:r>
+              <w:rPr>
+                <w:rFonts w:ascii="Times New Roman" w:hAnsi="Times New Roman"/>
+                <w:sz w:val="24"/>
+                <w:szCs w:val="24"/>
+              </w:rPr>
+              <w:t>Config</w:t>
+            </w:r>
+            <w:proofErr w:type="spellEnd"/>
             <w:r>
               <w:rPr>
                 <w:rFonts w:ascii="Times New Roman" w:hAnsi="Times New Roman"/>
@@ -2310,8 +2362,6 @@
         </w:rPr>
         <w:t>Not defined yet</w:t>
       </w:r>
-      <w:bookmarkStart w:id="0" w:name="_GoBack"/>
-      <w:bookmarkEnd w:id="0"/>
     </w:p>
     <w:p>
       <w:pPr>
@@ -2487,6 +2537,7 @@
                 <w:szCs w:val="24"/>
               </w:rPr>
             </w:pPr>
+            <w:proofErr w:type="spellStart"/>
             <w:r>
               <w:rPr>
                 <w:rFonts w:ascii="Times New Roman" w:hAnsi="Times New Roman"/>
@@ -2495,6 +2546,7 @@
               </w:rPr>
               <w:t>bssid</w:t>
             </w:r>
+            <w:proofErr w:type="spellEnd"/>
           </w:p>
         </w:tc>
         <w:tc>
@@ -4095,7 +4147,25 @@
                 <w:sz w:val="24"/>
                 <w:szCs w:val="24"/>
               </w:rPr>
-              <w:t>Conflict request and existing data of (bssid, station) pair</w:t>
+              <w:t>Conflict request and existing data of (</w:t>
+            </w:r>
+            <w:proofErr w:type="spellStart"/>
+            <w:r>
+              <w:rPr>
+                <w:rFonts w:ascii="Times New Roman" w:hAnsi="Times New Roman"/>
+                <w:sz w:val="24"/>
+                <w:szCs w:val="24"/>
+              </w:rPr>
+              <w:t>bssid</w:t>
+            </w:r>
+            <w:proofErr w:type="spellEnd"/>
+            <w:r>
+              <w:rPr>
+                <w:rFonts w:ascii="Times New Roman" w:hAnsi="Times New Roman"/>
+                <w:sz w:val="24"/>
+                <w:szCs w:val="24"/>
+              </w:rPr>
+              <w:t>, station) pair</w:t>
             </w:r>
           </w:p>
         </w:tc>
@@ -4181,7 +4251,25 @@
                 <w:sz w:val="24"/>
                 <w:szCs w:val="24"/>
               </w:rPr>
-              <w:t>Required operation cannot be executed since bssid does not exists in WARP</w:t>
+              <w:t xml:space="preserve">Required operation cannot be executed since </w:t>
+            </w:r>
+            <w:proofErr w:type="spellStart"/>
+            <w:r>
+              <w:rPr>
+                <w:rFonts w:ascii="Times New Roman" w:hAnsi="Times New Roman"/>
+                <w:sz w:val="24"/>
+                <w:szCs w:val="24"/>
+              </w:rPr>
+              <w:t>bssid</w:t>
+            </w:r>
+            <w:proofErr w:type="spellEnd"/>
+            <w:r>
+              <w:rPr>
+                <w:rFonts w:ascii="Times New Roman" w:hAnsi="Times New Roman"/>
+                <w:sz w:val="24"/>
+                <w:szCs w:val="24"/>
+              </w:rPr>
+              <w:t xml:space="preserve"> does not exists in WARP</w:t>
             </w:r>
           </w:p>
         </w:tc>
@@ -4299,19 +4387,21 @@
         <w:tblLook w:val="00A0" w:firstRow="1" w:lastRow="0" w:firstColumn="1" w:lastColumn="0" w:noHBand="0" w:noVBand="0"/>
       </w:tblPr>
       <w:tblGrid>
-        <w:gridCol w:w="1174"/>
+        <w:gridCol w:w="969"/>
         <w:gridCol w:w="1070"/>
+        <w:gridCol w:w="747"/>
+        <w:gridCol w:w="878"/>
         <w:gridCol w:w="1990"/>
-        <w:gridCol w:w="1584"/>
-        <w:gridCol w:w="1584"/>
-        <w:gridCol w:w="1586"/>
-        <w:gridCol w:w="1584"/>
-        <w:gridCol w:w="2604"/>
+        <w:gridCol w:w="1326"/>
+        <w:gridCol w:w="1326"/>
+        <w:gridCol w:w="1328"/>
+        <w:gridCol w:w="1326"/>
+        <w:gridCol w:w="2216"/>
       </w:tblGrid>
       <w:tr>
         <w:tc>
           <w:tcPr>
-            <w:tcW w:w="446" w:type="pct"/>
+            <w:tcW w:w="368" w:type="pct"/>
             <w:vMerge w:val="restart"/>
             <w:vAlign w:val="center"/>
           </w:tcPr>
@@ -4337,7 +4427,24 @@
         </w:tc>
         <w:tc>
           <w:tcPr>
-            <w:tcW w:w="4554" w:type="pct"/>
+            <w:tcW w:w="690" w:type="pct"/>
+            <w:gridSpan w:val="2"/>
+          </w:tcPr>
+          <w:p>
+            <w:pPr>
+              <w:spacing w:after="0" w:line="240" w:lineRule="auto"/>
+              <w:jc w:val="center"/>
+              <w:rPr>
+                <w:rFonts w:ascii="Times New Roman" w:hAnsi="Times New Roman"/>
+                <w:sz w:val="24"/>
+                <w:szCs w:val="24"/>
+              </w:rPr>
+            </w:pPr>
+          </w:p>
+        </w:tc>
+        <w:tc>
+          <w:tcPr>
+            <w:tcW w:w="3943" w:type="pct"/>
             <w:gridSpan w:val="7"/>
             <w:vAlign w:val="center"/>
           </w:tcPr>
@@ -4381,7 +4488,7 @@
       <w:tr>
         <w:tc>
           <w:tcPr>
-            <w:tcW w:w="446" w:type="pct"/>
+            <w:tcW w:w="368" w:type="pct"/>
             <w:vMerge/>
             <w:vAlign w:val="center"/>
           </w:tcPr>
@@ -4424,6 +4531,31 @@
         </w:tc>
         <w:tc>
           <w:tcPr>
+            <w:tcW w:w="617" w:type="pct"/>
+            <w:gridSpan w:val="2"/>
+          </w:tcPr>
+          <w:p>
+            <w:pPr>
+              <w:spacing w:after="0" w:line="240" w:lineRule="auto"/>
+              <w:jc w:val="center"/>
+              <w:rPr>
+                <w:rFonts w:ascii="Times New Roman" w:hAnsi="Times New Roman"/>
+                <w:sz w:val="24"/>
+                <w:szCs w:val="24"/>
+              </w:rPr>
+            </w:pPr>
+            <w:r>
+              <w:rPr>
+                <w:rFonts w:ascii="Times New Roman" w:hAnsi="Times New Roman"/>
+                <w:sz w:val="24"/>
+                <w:szCs w:val="24"/>
+              </w:rPr>
+              <w:t>Operation code</w:t>
+            </w:r>
+          </w:p>
+        </w:tc>
+        <w:tc>
+          <w:tcPr>
             <w:tcW w:w="755" w:type="pct"/>
             <w:vAlign w:val="center"/>
           </w:tcPr>
@@ -4437,6 +4569,7 @@
                 <w:szCs w:val="24"/>
               </w:rPr>
             </w:pPr>
+            <w:proofErr w:type="spellStart"/>
             <w:r>
               <w:rPr>
                 <w:rFonts w:ascii="Times New Roman" w:hAnsi="Times New Roman"/>
@@ -4445,11 +4578,12 @@
               </w:rPr>
               <w:t>bssid</w:t>
             </w:r>
-          </w:p>
-        </w:tc>
-        <w:tc>
-          <w:tcPr>
-            <w:tcW w:w="601" w:type="pct"/>
+            <w:proofErr w:type="spellEnd"/>
+          </w:p>
+        </w:tc>
+        <w:tc>
+          <w:tcPr>
+            <w:tcW w:w="503" w:type="pct"/>
             <w:vAlign w:val="center"/>
           </w:tcPr>
           <w:p>
@@ -4474,19 +4608,20 @@
         </w:tc>
         <w:tc>
           <w:tcPr>
-            <w:tcW w:w="601" w:type="pct"/>
-            <w:vAlign w:val="center"/>
-          </w:tcPr>
-          <w:p>
-            <w:pPr>
-              <w:spacing w:after="0" w:line="240" w:lineRule="auto"/>
-              <w:jc w:val="center"/>
-              <w:rPr>
-                <w:rFonts w:ascii="Times New Roman" w:hAnsi="Times New Roman"/>
-                <w:sz w:val="24"/>
-                <w:szCs w:val="24"/>
-              </w:rPr>
-            </w:pPr>
+            <w:tcW w:w="503" w:type="pct"/>
+            <w:vAlign w:val="center"/>
+          </w:tcPr>
+          <w:p>
+            <w:pPr>
+              <w:spacing w:after="0" w:line="240" w:lineRule="auto"/>
+              <w:jc w:val="center"/>
+              <w:rPr>
+                <w:rFonts w:ascii="Times New Roman" w:hAnsi="Times New Roman"/>
+                <w:sz w:val="24"/>
+                <w:szCs w:val="24"/>
+              </w:rPr>
+            </w:pPr>
+            <w:proofErr w:type="spellStart"/>
             <w:r>
               <w:rPr>
                 <w:rFonts w:ascii="Times New Roman" w:hAnsi="Times New Roman"/>
@@ -4495,11 +4630,12 @@
               </w:rPr>
               <w:t>TxPower</w:t>
             </w:r>
-          </w:p>
-        </w:tc>
-        <w:tc>
-          <w:tcPr>
-            <w:tcW w:w="602" w:type="pct"/>
+            <w:proofErr w:type="spellEnd"/>
+          </w:p>
+        </w:tc>
+        <w:tc>
+          <w:tcPr>
+            <w:tcW w:w="504" w:type="pct"/>
             <w:vAlign w:val="center"/>
           </w:tcPr>
           <w:p>
@@ -4524,7 +4660,7 @@
         </w:tc>
         <w:tc>
           <w:tcPr>
-            <w:tcW w:w="601" w:type="pct"/>
+            <w:tcW w:w="503" w:type="pct"/>
             <w:vAlign w:val="center"/>
           </w:tcPr>
           <w:p>
@@ -4549,7 +4685,7 @@
         </w:tc>
         <w:tc>
           <w:tcPr>
-            <w:tcW w:w="988" w:type="pct"/>
+            <w:tcW w:w="840" w:type="pct"/>
             <w:vAlign w:val="center"/>
           </w:tcPr>
           <w:p>
@@ -4576,7 +4712,7 @@
       <w:tr>
         <w:tc>
           <w:tcPr>
-            <w:tcW w:w="446" w:type="pct"/>
+            <w:tcW w:w="368" w:type="pct"/>
             <w:vAlign w:val="center"/>
           </w:tcPr>
           <w:p>
@@ -4626,6 +4762,31 @@
         </w:tc>
         <w:tc>
           <w:tcPr>
+            <w:tcW w:w="617" w:type="pct"/>
+            <w:gridSpan w:val="2"/>
+          </w:tcPr>
+          <w:p>
+            <w:pPr>
+              <w:spacing w:after="0" w:line="240" w:lineRule="auto"/>
+              <w:jc w:val="center"/>
+              <w:rPr>
+                <w:rFonts w:ascii="Times New Roman" w:hAnsi="Times New Roman"/>
+                <w:sz w:val="24"/>
+                <w:szCs w:val="24"/>
+              </w:rPr>
+            </w:pPr>
+            <w:r>
+              <w:rPr>
+                <w:rFonts w:ascii="Times New Roman" w:hAnsi="Times New Roman"/>
+                <w:sz w:val="24"/>
+                <w:szCs w:val="24"/>
+              </w:rPr>
+              <w:t>1</w:t>
+            </w:r>
+          </w:p>
+        </w:tc>
+        <w:tc>
+          <w:tcPr>
             <w:tcW w:w="755" w:type="pct"/>
             <w:vAlign w:val="center"/>
           </w:tcPr>
@@ -4651,7 +4812,7 @@
         </w:tc>
         <w:tc>
           <w:tcPr>
-            <w:tcW w:w="601" w:type="pct"/>
+            <w:tcW w:w="503" w:type="pct"/>
             <w:vAlign w:val="center"/>
           </w:tcPr>
           <w:p>
@@ -4676,7 +4837,7 @@
         </w:tc>
         <w:tc>
           <w:tcPr>
-            <w:tcW w:w="601" w:type="pct"/>
+            <w:tcW w:w="503" w:type="pct"/>
             <w:vAlign w:val="center"/>
           </w:tcPr>
           <w:p>
@@ -4701,7 +4862,7 @@
         </w:tc>
         <w:tc>
           <w:tcPr>
-            <w:tcW w:w="602" w:type="pct"/>
+            <w:tcW w:w="504" w:type="pct"/>
             <w:vAlign w:val="center"/>
           </w:tcPr>
           <w:p>
@@ -4726,7 +4887,7 @@
         </w:tc>
         <w:tc>
           <w:tcPr>
-            <w:tcW w:w="601" w:type="pct"/>
+            <w:tcW w:w="503" w:type="pct"/>
             <w:vAlign w:val="center"/>
           </w:tcPr>
           <w:p>
@@ -4751,7 +4912,7 @@
         </w:tc>
         <w:tc>
           <w:tcPr>
-            <w:tcW w:w="988" w:type="pct"/>
+            <w:tcW w:w="840" w:type="pct"/>
             <w:vAlign w:val="center"/>
           </w:tcPr>
           <w:p>
@@ -4778,7 +4939,7 @@
       <w:tr>
         <w:tc>
           <w:tcPr>
-            <w:tcW w:w="446" w:type="pct"/>
+            <w:tcW w:w="368" w:type="pct"/>
             <w:vAlign w:val="center"/>
           </w:tcPr>
           <w:p>
@@ -4828,6 +4989,31 @@
         </w:tc>
         <w:tc>
           <w:tcPr>
+            <w:tcW w:w="617" w:type="pct"/>
+            <w:gridSpan w:val="2"/>
+          </w:tcPr>
+          <w:p>
+            <w:pPr>
+              <w:spacing w:after="0" w:line="240" w:lineRule="auto"/>
+              <w:jc w:val="center"/>
+              <w:rPr>
+                <w:rFonts w:ascii="Times New Roman" w:hAnsi="Times New Roman"/>
+                <w:sz w:val="24"/>
+                <w:szCs w:val="24"/>
+              </w:rPr>
+            </w:pPr>
+            <w:r>
+              <w:rPr>
+                <w:rFonts w:ascii="Times New Roman" w:hAnsi="Times New Roman"/>
+                <w:sz w:val="24"/>
+                <w:szCs w:val="24"/>
+              </w:rPr>
+              <w:t>0</w:t>
+            </w:r>
+          </w:p>
+        </w:tc>
+        <w:tc>
+          <w:tcPr>
             <w:tcW w:w="755" w:type="pct"/>
             <w:vAlign w:val="center"/>
           </w:tcPr>
@@ -4853,7 +5039,7 @@
         </w:tc>
         <w:tc>
           <w:tcPr>
-            <w:tcW w:w="601" w:type="pct"/>
+            <w:tcW w:w="503" w:type="pct"/>
             <w:vAlign w:val="center"/>
           </w:tcPr>
           <w:p>
@@ -4878,7 +5064,7 @@
         </w:tc>
         <w:tc>
           <w:tcPr>
-            <w:tcW w:w="601" w:type="pct"/>
+            <w:tcW w:w="503" w:type="pct"/>
             <w:vAlign w:val="center"/>
           </w:tcPr>
           <w:p>
@@ -4903,7 +5089,7 @@
         </w:tc>
         <w:tc>
           <w:tcPr>
-            <w:tcW w:w="602" w:type="pct"/>
+            <w:tcW w:w="504" w:type="pct"/>
             <w:vAlign w:val="center"/>
           </w:tcPr>
           <w:p>
@@ -4928,7 +5114,7 @@
         </w:tc>
         <w:tc>
           <w:tcPr>
-            <w:tcW w:w="601" w:type="pct"/>
+            <w:tcW w:w="503" w:type="pct"/>
             <w:vAlign w:val="center"/>
           </w:tcPr>
           <w:p>
@@ -4953,7 +5139,7 @@
         </w:tc>
         <w:tc>
           <w:tcPr>
-            <w:tcW w:w="988" w:type="pct"/>
+            <w:tcW w:w="840" w:type="pct"/>
             <w:vAlign w:val="center"/>
           </w:tcPr>
           <w:p>
@@ -4980,7 +5166,7 @@
       <w:tr>
         <w:tc>
           <w:tcPr>
-            <w:tcW w:w="446" w:type="pct"/>
+            <w:tcW w:w="368" w:type="pct"/>
             <w:vAlign w:val="center"/>
           </w:tcPr>
           <w:p>
@@ -5030,6 +5216,23 @@
         </w:tc>
         <w:tc>
           <w:tcPr>
+            <w:tcW w:w="617" w:type="pct"/>
+            <w:gridSpan w:val="2"/>
+          </w:tcPr>
+          <w:p>
+            <w:pPr>
+              <w:spacing w:after="0" w:line="240" w:lineRule="auto"/>
+              <w:jc w:val="center"/>
+              <w:rPr>
+                <w:rFonts w:ascii="Times New Roman" w:hAnsi="Times New Roman"/>
+                <w:sz w:val="24"/>
+                <w:szCs w:val="24"/>
+              </w:rPr>
+            </w:pPr>
+          </w:p>
+        </w:tc>
+        <w:tc>
+          <w:tcPr>
             <w:tcW w:w="755" w:type="pct"/>
             <w:vAlign w:val="center"/>
           </w:tcPr>
@@ -5049,89 +5252,81 @@
                 <w:sz w:val="24"/>
                 <w:szCs w:val="24"/>
               </w:rPr>
-              <w:t>*</w:t>
-            </w:r>
-            <w:r>
-              <w:rPr>
-                <w:rFonts w:ascii="Times New Roman" w:hAnsi="Times New Roman"/>
-                <w:sz w:val="24"/>
-                <w:szCs w:val="24"/>
-              </w:rPr>
-              <w:t>*</w:t>
-            </w:r>
-          </w:p>
-        </w:tc>
-        <w:tc>
-          <w:tcPr>
-            <w:tcW w:w="601" w:type="pct"/>
-            <w:vAlign w:val="center"/>
-          </w:tcPr>
-          <w:p>
-            <w:pPr>
-              <w:spacing w:after="0" w:line="240" w:lineRule="auto"/>
-              <w:jc w:val="center"/>
-              <w:rPr>
-                <w:rFonts w:ascii="Times New Roman" w:hAnsi="Times New Roman"/>
-                <w:sz w:val="24"/>
-                <w:szCs w:val="24"/>
-              </w:rPr>
-            </w:pPr>
-          </w:p>
-        </w:tc>
-        <w:tc>
-          <w:tcPr>
-            <w:tcW w:w="601" w:type="pct"/>
-            <w:vAlign w:val="center"/>
-          </w:tcPr>
-          <w:p>
-            <w:pPr>
-              <w:spacing w:after="0" w:line="240" w:lineRule="auto"/>
-              <w:jc w:val="center"/>
-              <w:rPr>
-                <w:rFonts w:ascii="Times New Roman" w:hAnsi="Times New Roman"/>
-                <w:sz w:val="24"/>
-                <w:szCs w:val="24"/>
-              </w:rPr>
-            </w:pPr>
-          </w:p>
-        </w:tc>
-        <w:tc>
-          <w:tcPr>
-            <w:tcW w:w="602" w:type="pct"/>
-            <w:vAlign w:val="center"/>
-          </w:tcPr>
-          <w:p>
-            <w:pPr>
-              <w:spacing w:after="0" w:line="240" w:lineRule="auto"/>
-              <w:jc w:val="center"/>
-              <w:rPr>
-                <w:rFonts w:ascii="Times New Roman" w:hAnsi="Times New Roman"/>
-                <w:sz w:val="24"/>
-                <w:szCs w:val="24"/>
-              </w:rPr>
-            </w:pPr>
-          </w:p>
-        </w:tc>
-        <w:tc>
-          <w:tcPr>
-            <w:tcW w:w="601" w:type="pct"/>
-            <w:vAlign w:val="center"/>
-          </w:tcPr>
-          <w:p>
-            <w:pPr>
-              <w:spacing w:after="0" w:line="240" w:lineRule="auto"/>
-              <w:jc w:val="center"/>
-              <w:rPr>
-                <w:rFonts w:ascii="Times New Roman" w:hAnsi="Times New Roman"/>
-                <w:sz w:val="24"/>
-                <w:szCs w:val="24"/>
-              </w:rPr>
-            </w:pPr>
-          </w:p>
-        </w:tc>
-        <w:tc>
-          <w:tcPr>
-            <w:tcW w:w="988" w:type="pct"/>
+              <w:t>**</w:t>
+            </w:r>
+          </w:p>
+        </w:tc>
+        <w:tc>
+          <w:tcPr>
+            <w:tcW w:w="503" w:type="pct"/>
+            <w:vAlign w:val="center"/>
+          </w:tcPr>
+          <w:p>
+            <w:pPr>
+              <w:spacing w:after="0" w:line="240" w:lineRule="auto"/>
+              <w:jc w:val="center"/>
+              <w:rPr>
+                <w:rFonts w:ascii="Times New Roman" w:hAnsi="Times New Roman"/>
+                <w:sz w:val="24"/>
+                <w:szCs w:val="24"/>
+              </w:rPr>
+            </w:pPr>
+          </w:p>
+        </w:tc>
+        <w:tc>
+          <w:tcPr>
+            <w:tcW w:w="503" w:type="pct"/>
+            <w:vAlign w:val="center"/>
+          </w:tcPr>
+          <w:p>
+            <w:pPr>
+              <w:spacing w:after="0" w:line="240" w:lineRule="auto"/>
+              <w:jc w:val="center"/>
+              <w:rPr>
+                <w:rFonts w:ascii="Times New Roman" w:hAnsi="Times New Roman"/>
+                <w:sz w:val="24"/>
+                <w:szCs w:val="24"/>
+              </w:rPr>
+            </w:pPr>
+          </w:p>
+        </w:tc>
+        <w:tc>
+          <w:tcPr>
+            <w:tcW w:w="504" w:type="pct"/>
+            <w:vAlign w:val="center"/>
+          </w:tcPr>
+          <w:p>
+            <w:pPr>
+              <w:spacing w:after="0" w:line="240" w:lineRule="auto"/>
+              <w:jc w:val="center"/>
+              <w:rPr>
+                <w:rFonts w:ascii="Times New Roman" w:hAnsi="Times New Roman"/>
+                <w:sz w:val="24"/>
+                <w:szCs w:val="24"/>
+              </w:rPr>
+            </w:pPr>
+          </w:p>
+        </w:tc>
+        <w:tc>
+          <w:tcPr>
+            <w:tcW w:w="503" w:type="pct"/>
+            <w:vAlign w:val="center"/>
+          </w:tcPr>
+          <w:p>
+            <w:pPr>
+              <w:spacing w:after="0" w:line="240" w:lineRule="auto"/>
+              <w:jc w:val="center"/>
+              <w:rPr>
+                <w:rFonts w:ascii="Times New Roman" w:hAnsi="Times New Roman"/>
+                <w:sz w:val="24"/>
+                <w:szCs w:val="24"/>
+              </w:rPr>
+            </w:pPr>
+          </w:p>
+        </w:tc>
+        <w:tc>
+          <w:tcPr>
+            <w:tcW w:w="840" w:type="pct"/>
             <w:vAlign w:val="center"/>
           </w:tcPr>
           <w:p>
@@ -5202,8 +5397,18 @@
           <w:sz w:val="24"/>
           <w:szCs w:val="24"/>
         </w:rPr>
-        <w:t>, there would be n bssid</w:t>
+        <w:t xml:space="preserve">, there would be n </w:t>
       </w:r>
+      <w:proofErr w:type="spellStart"/>
+      <w:r>
+        <w:rPr>
+          <w:rFonts w:ascii="Times New Roman" w:hAnsi="Times New Roman"/>
+          <w:sz w:val="24"/>
+          <w:szCs w:val="24"/>
+        </w:rPr>
+        <w:t>bssid</w:t>
+      </w:r>
+      <w:proofErr w:type="spellEnd"/>
       <w:r>
         <w:rPr>
           <w:rFonts w:ascii="Times New Roman" w:hAnsi="Times New Roman"/>
@@ -5268,7 +5473,43 @@
           <w:sz w:val="24"/>
           <w:szCs w:val="24"/>
         </w:rPr>
-        <w:t xml:space="preserve"> This bssid should have been added previously by the PC Engine to MAC low. WARP will verify that the bssid is in the database. If not, WARP simply ignores this packet.</w:t>
+        <w:t xml:space="preserve"> This </w:t>
+      </w:r>
+      <w:proofErr w:type="spellStart"/>
+      <w:r>
+        <w:rPr>
+          <w:rFonts w:ascii="Times New Roman" w:hAnsi="Times New Roman"/>
+          <w:sz w:val="24"/>
+          <w:szCs w:val="24"/>
+        </w:rPr>
+        <w:t>bssid</w:t>
+      </w:r>
+      <w:proofErr w:type="spellEnd"/>
+      <w:r>
+        <w:rPr>
+          <w:rFonts w:ascii="Times New Roman" w:hAnsi="Times New Roman"/>
+          <w:sz w:val="24"/>
+          <w:szCs w:val="24"/>
+        </w:rPr>
+        <w:t xml:space="preserve"> should have been added previously by the PC Engine to MAC low. WARP will verify that the </w:t>
+      </w:r>
+      <w:proofErr w:type="spellStart"/>
+      <w:r>
+        <w:rPr>
+          <w:rFonts w:ascii="Times New Roman" w:hAnsi="Times New Roman"/>
+          <w:sz w:val="24"/>
+          <w:szCs w:val="24"/>
+        </w:rPr>
+        <w:t>bssid</w:t>
+      </w:r>
+      <w:proofErr w:type="spellEnd"/>
+      <w:r>
+        <w:rPr>
+          <w:rFonts w:ascii="Times New Roman" w:hAnsi="Times New Roman"/>
+          <w:sz w:val="24"/>
+          <w:szCs w:val="24"/>
+        </w:rPr>
+        <w:t xml:space="preserve"> is in the database. If not, WARP simply ignores this packet.</w:t>
       </w:r>
     </w:p>
     <w:p>
@@ -5287,6 +5528,563 @@
         </w:rPr>
         <w:t>PC Engine would send the control element to WARP. WARP will attempt to modify/ add the configuration to fit the requirement and then reply to the PC Engine using the same format as the control message received initially.</w:t>
       </w:r>
+    </w:p>
+    <w:tbl>
+      <w:tblPr>
+        <w:tblW w:w="5000" w:type="pct"/>
+        <w:tblBorders>
+          <w:top w:val="single" w:sz="4" w:space="0" w:color="auto"/>
+          <w:left w:val="single" w:sz="4" w:space="0" w:color="auto"/>
+          <w:bottom w:val="single" w:sz="4" w:space="0" w:color="auto"/>
+          <w:right w:val="single" w:sz="4" w:space="0" w:color="auto"/>
+          <w:insideH w:val="single" w:sz="4" w:space="0" w:color="auto"/>
+          <w:insideV w:val="single" w:sz="4" w:space="0" w:color="auto"/>
+        </w:tblBorders>
+        <w:tblLook w:val="00A0" w:firstRow="1" w:lastRow="0" w:firstColumn="1" w:lastColumn="0" w:noHBand="0" w:noVBand="0"/>
+      </w:tblPr>
+      <w:tblGrid>
+        <w:gridCol w:w="6588"/>
+        <w:gridCol w:w="6588"/>
+      </w:tblGrid>
+      <w:tr>
+        <w:tc>
+          <w:tcPr>
+            <w:tcW w:w="2500" w:type="pct"/>
+            <w:vAlign w:val="center"/>
+          </w:tcPr>
+          <w:p>
+            <w:pPr>
+              <w:spacing w:after="0" w:line="240" w:lineRule="auto"/>
+              <w:jc w:val="center"/>
+              <w:rPr>
+                <w:rFonts w:ascii="Times New Roman" w:hAnsi="Times New Roman"/>
+                <w:sz w:val="24"/>
+                <w:szCs w:val="24"/>
+              </w:rPr>
+            </w:pPr>
+            <w:r>
+              <w:rPr>
+                <w:rFonts w:ascii="Times New Roman" w:hAnsi="Times New Roman"/>
+                <w:sz w:val="24"/>
+                <w:szCs w:val="24"/>
+              </w:rPr>
+              <w:t>Operation code</w:t>
+            </w:r>
+            <w:r>
+              <w:rPr>
+                <w:rFonts w:ascii="Times New Roman" w:hAnsi="Times New Roman"/>
+                <w:sz w:val="24"/>
+                <w:szCs w:val="24"/>
+              </w:rPr>
+              <w:t xml:space="preserve"> (PC Engine to WARP)</w:t>
+            </w:r>
+          </w:p>
+        </w:tc>
+        <w:tc>
+          <w:tcPr>
+            <w:tcW w:w="2500" w:type="pct"/>
+            <w:vAlign w:val="center"/>
+          </w:tcPr>
+          <w:p>
+            <w:pPr>
+              <w:spacing w:after="0" w:line="240" w:lineRule="auto"/>
+              <w:jc w:val="center"/>
+              <w:rPr>
+                <w:rFonts w:ascii="Times New Roman" w:hAnsi="Times New Roman"/>
+                <w:sz w:val="24"/>
+                <w:szCs w:val="24"/>
+              </w:rPr>
+            </w:pPr>
+            <w:r>
+              <w:rPr>
+                <w:rFonts w:ascii="Times New Roman" w:hAnsi="Times New Roman"/>
+                <w:sz w:val="24"/>
+                <w:szCs w:val="24"/>
+              </w:rPr>
+              <w:t>Meaning</w:t>
+            </w:r>
+          </w:p>
+        </w:tc>
+      </w:tr>
+      <w:tr>
+        <w:tc>
+          <w:tcPr>
+            <w:tcW w:w="2500" w:type="pct"/>
+            <w:vAlign w:val="center"/>
+          </w:tcPr>
+          <w:p>
+            <w:pPr>
+              <w:spacing w:after="0" w:line="240" w:lineRule="auto"/>
+              <w:jc w:val="center"/>
+              <w:rPr>
+                <w:rFonts w:ascii="Times New Roman" w:hAnsi="Times New Roman"/>
+                <w:sz w:val="24"/>
+                <w:szCs w:val="24"/>
+              </w:rPr>
+            </w:pPr>
+            <w:r>
+              <w:rPr>
+                <w:rFonts w:ascii="Times New Roman" w:hAnsi="Times New Roman"/>
+                <w:sz w:val="24"/>
+                <w:szCs w:val="24"/>
+              </w:rPr>
+              <w:t>NOTHING (</w:t>
+            </w:r>
+            <w:r>
+              <w:rPr>
+                <w:rFonts w:ascii="Times New Roman" w:hAnsi="Times New Roman"/>
+                <w:sz w:val="24"/>
+                <w:szCs w:val="24"/>
+              </w:rPr>
+              <w:t>0</w:t>
+            </w:r>
+            <w:r>
+              <w:rPr>
+                <w:rFonts w:ascii="Times New Roman" w:hAnsi="Times New Roman"/>
+                <w:sz w:val="24"/>
+                <w:szCs w:val="24"/>
+              </w:rPr>
+              <w:t>)</w:t>
+            </w:r>
+          </w:p>
+        </w:tc>
+        <w:tc>
+          <w:tcPr>
+            <w:tcW w:w="2500" w:type="pct"/>
+            <w:vAlign w:val="center"/>
+          </w:tcPr>
+          <w:p>
+            <w:pPr>
+              <w:spacing w:after="0" w:line="240" w:lineRule="auto"/>
+              <w:rPr>
+                <w:rFonts w:ascii="Times New Roman" w:hAnsi="Times New Roman"/>
+                <w:sz w:val="24"/>
+                <w:szCs w:val="24"/>
+              </w:rPr>
+            </w:pPr>
+            <w:r>
+              <w:rPr>
+                <w:rFonts w:ascii="Times New Roman" w:hAnsi="Times New Roman"/>
+                <w:sz w:val="24"/>
+                <w:szCs w:val="24"/>
+              </w:rPr>
+              <w:t>Do nothing</w:t>
+            </w:r>
+          </w:p>
+        </w:tc>
+      </w:tr>
+      <w:tr>
+        <w:tc>
+          <w:tcPr>
+            <w:tcW w:w="2500" w:type="pct"/>
+            <w:vAlign w:val="center"/>
+          </w:tcPr>
+          <w:p>
+            <w:pPr>
+              <w:spacing w:after="0" w:line="240" w:lineRule="auto"/>
+              <w:jc w:val="center"/>
+              <w:rPr>
+                <w:rFonts w:ascii="Times New Roman" w:hAnsi="Times New Roman"/>
+                <w:sz w:val="24"/>
+                <w:szCs w:val="24"/>
+              </w:rPr>
+            </w:pPr>
+            <w:r>
+              <w:rPr>
+                <w:rFonts w:ascii="Times New Roman" w:hAnsi="Times New Roman"/>
+                <w:sz w:val="24"/>
+                <w:szCs w:val="24"/>
+              </w:rPr>
+              <w:t>CONFIGURE (1)</w:t>
+            </w:r>
+          </w:p>
+        </w:tc>
+        <w:tc>
+          <w:tcPr>
+            <w:tcW w:w="2500" w:type="pct"/>
+            <w:vAlign w:val="center"/>
+          </w:tcPr>
+          <w:p>
+            <w:pPr>
+              <w:spacing w:after="0" w:line="240" w:lineRule="auto"/>
+              <w:rPr>
+                <w:rFonts w:ascii="Times New Roman" w:hAnsi="Times New Roman"/>
+                <w:sz w:val="24"/>
+                <w:szCs w:val="24"/>
+              </w:rPr>
+            </w:pPr>
+            <w:r>
+              <w:rPr>
+                <w:rFonts w:ascii="Times New Roman" w:hAnsi="Times New Roman"/>
+                <w:sz w:val="24"/>
+                <w:szCs w:val="24"/>
+              </w:rPr>
+              <w:t xml:space="preserve">Configure/ Add new configuration for a </w:t>
+            </w:r>
+            <w:proofErr w:type="spellStart"/>
+            <w:r>
+              <w:rPr>
+                <w:rFonts w:ascii="Times New Roman" w:hAnsi="Times New Roman"/>
+                <w:sz w:val="24"/>
+                <w:szCs w:val="24"/>
+              </w:rPr>
+              <w:t>bssid</w:t>
+            </w:r>
+            <w:proofErr w:type="spellEnd"/>
+          </w:p>
+        </w:tc>
+      </w:tr>
+      <w:tr>
+        <w:tc>
+          <w:tcPr>
+            <w:tcW w:w="2500" w:type="pct"/>
+            <w:vAlign w:val="center"/>
+          </w:tcPr>
+          <w:p>
+            <w:pPr>
+              <w:spacing w:after="0" w:line="240" w:lineRule="auto"/>
+              <w:jc w:val="center"/>
+              <w:rPr>
+                <w:rFonts w:ascii="Times New Roman" w:hAnsi="Times New Roman"/>
+                <w:sz w:val="24"/>
+                <w:szCs w:val="24"/>
+              </w:rPr>
+            </w:pPr>
+            <w:r>
+              <w:rPr>
+                <w:rFonts w:ascii="Times New Roman" w:hAnsi="Times New Roman"/>
+                <w:sz w:val="24"/>
+                <w:szCs w:val="24"/>
+              </w:rPr>
+              <w:t>VERIFY (4)</w:t>
+            </w:r>
+          </w:p>
+        </w:tc>
+        <w:tc>
+          <w:tcPr>
+            <w:tcW w:w="2500" w:type="pct"/>
+            <w:vAlign w:val="center"/>
+          </w:tcPr>
+          <w:p>
+            <w:pPr>
+              <w:spacing w:after="0" w:line="240" w:lineRule="auto"/>
+              <w:rPr>
+                <w:rFonts w:ascii="Times New Roman" w:hAnsi="Times New Roman"/>
+                <w:sz w:val="24"/>
+                <w:szCs w:val="24"/>
+              </w:rPr>
+            </w:pPr>
+            <w:r>
+              <w:rPr>
+                <w:rFonts w:ascii="Times New Roman" w:hAnsi="Times New Roman"/>
+                <w:sz w:val="24"/>
+                <w:szCs w:val="24"/>
+              </w:rPr>
+              <w:t>Verify for inconsistency in the configuration of this radio</w:t>
+            </w:r>
+          </w:p>
+        </w:tc>
+      </w:tr>
+    </w:tbl>
+    <w:p>
+      <w:pPr>
+        <w:rPr>
+          <w:rFonts w:ascii="Times New Roman" w:hAnsi="Times New Roman"/>
+          <w:sz w:val="24"/>
+          <w:szCs w:val="24"/>
+        </w:rPr>
+      </w:pPr>
+    </w:p>
+    <w:tbl>
+      <w:tblPr>
+        <w:tblW w:w="5000" w:type="pct"/>
+        <w:tblBorders>
+          <w:top w:val="single" w:sz="4" w:space="0" w:color="auto"/>
+          <w:left w:val="single" w:sz="4" w:space="0" w:color="auto"/>
+          <w:bottom w:val="single" w:sz="4" w:space="0" w:color="auto"/>
+          <w:right w:val="single" w:sz="4" w:space="0" w:color="auto"/>
+          <w:insideH w:val="single" w:sz="4" w:space="0" w:color="auto"/>
+          <w:insideV w:val="single" w:sz="4" w:space="0" w:color="auto"/>
+        </w:tblBorders>
+        <w:tblLook w:val="00A0" w:firstRow="1" w:lastRow="0" w:firstColumn="1" w:lastColumn="0" w:noHBand="0" w:noVBand="0"/>
+      </w:tblPr>
+      <w:tblGrid>
+        <w:gridCol w:w="6588"/>
+        <w:gridCol w:w="6588"/>
+      </w:tblGrid>
+      <w:tr>
+        <w:tc>
+          <w:tcPr>
+            <w:tcW w:w="2500" w:type="pct"/>
+            <w:vAlign w:val="center"/>
+          </w:tcPr>
+          <w:p>
+            <w:pPr>
+              <w:spacing w:after="0" w:line="240" w:lineRule="auto"/>
+              <w:jc w:val="center"/>
+              <w:rPr>
+                <w:rFonts w:ascii="Times New Roman" w:hAnsi="Times New Roman"/>
+                <w:sz w:val="24"/>
+                <w:szCs w:val="24"/>
+              </w:rPr>
+            </w:pPr>
+            <w:r>
+              <w:rPr>
+                <w:rFonts w:ascii="Times New Roman" w:hAnsi="Times New Roman"/>
+                <w:sz w:val="24"/>
+                <w:szCs w:val="24"/>
+              </w:rPr>
+              <w:t>Operation code</w:t>
+            </w:r>
+            <w:r>
+              <w:rPr>
+                <w:rFonts w:ascii="Times New Roman" w:hAnsi="Times New Roman"/>
+                <w:sz w:val="24"/>
+                <w:szCs w:val="24"/>
+              </w:rPr>
+              <w:t xml:space="preserve"> (WARP to PC Engine)</w:t>
+            </w:r>
+          </w:p>
+        </w:tc>
+        <w:tc>
+          <w:tcPr>
+            <w:tcW w:w="2500" w:type="pct"/>
+            <w:vAlign w:val="center"/>
+          </w:tcPr>
+          <w:p>
+            <w:pPr>
+              <w:spacing w:after="0" w:line="240" w:lineRule="auto"/>
+              <w:jc w:val="center"/>
+              <w:rPr>
+                <w:rFonts w:ascii="Times New Roman" w:hAnsi="Times New Roman"/>
+                <w:sz w:val="24"/>
+                <w:szCs w:val="24"/>
+              </w:rPr>
+            </w:pPr>
+            <w:r>
+              <w:rPr>
+                <w:rFonts w:ascii="Times New Roman" w:hAnsi="Times New Roman"/>
+                <w:sz w:val="24"/>
+                <w:szCs w:val="24"/>
+              </w:rPr>
+              <w:t>Meaning</w:t>
+            </w:r>
+          </w:p>
+        </w:tc>
+      </w:tr>
+      <w:tr>
+        <w:tc>
+          <w:tcPr>
+            <w:tcW w:w="2500" w:type="pct"/>
+            <w:vAlign w:val="center"/>
+          </w:tcPr>
+          <w:p>
+            <w:pPr>
+              <w:spacing w:after="0" w:line="240" w:lineRule="auto"/>
+              <w:jc w:val="center"/>
+              <w:rPr>
+                <w:rFonts w:ascii="Times New Roman" w:hAnsi="Times New Roman"/>
+                <w:sz w:val="24"/>
+                <w:szCs w:val="24"/>
+              </w:rPr>
+            </w:pPr>
+            <w:r>
+              <w:rPr>
+                <w:rFonts w:ascii="Times New Roman" w:hAnsi="Times New Roman"/>
+                <w:sz w:val="24"/>
+                <w:szCs w:val="24"/>
+              </w:rPr>
+              <w:t>VERIFIED (5)</w:t>
+            </w:r>
+          </w:p>
+        </w:tc>
+        <w:tc>
+          <w:tcPr>
+            <w:tcW w:w="2500" w:type="pct"/>
+            <w:vAlign w:val="center"/>
+          </w:tcPr>
+          <w:p>
+            <w:pPr>
+              <w:spacing w:after="0" w:line="240" w:lineRule="auto"/>
+              <w:rPr>
+                <w:rFonts w:ascii="Times New Roman" w:hAnsi="Times New Roman"/>
+                <w:sz w:val="24"/>
+                <w:szCs w:val="24"/>
+              </w:rPr>
+            </w:pPr>
+            <w:r>
+              <w:rPr>
+                <w:rFonts w:ascii="Times New Roman" w:hAnsi="Times New Roman"/>
+                <w:sz w:val="24"/>
+                <w:szCs w:val="24"/>
+              </w:rPr>
+              <w:t>Configuration verified and there is no inconsistency</w:t>
+            </w:r>
+          </w:p>
+        </w:tc>
+      </w:tr>
+      <w:tr>
+        <w:tc>
+          <w:tcPr>
+            <w:tcW w:w="2500" w:type="pct"/>
+            <w:vAlign w:val="center"/>
+          </w:tcPr>
+          <w:p>
+            <w:pPr>
+              <w:spacing w:after="0" w:line="240" w:lineRule="auto"/>
+              <w:jc w:val="center"/>
+              <w:rPr>
+                <w:rFonts w:ascii="Times New Roman" w:hAnsi="Times New Roman"/>
+                <w:sz w:val="24"/>
+                <w:szCs w:val="24"/>
+              </w:rPr>
+            </w:pPr>
+            <w:r>
+              <w:rPr>
+                <w:rFonts w:ascii="Times New Roman" w:hAnsi="Times New Roman"/>
+                <w:sz w:val="24"/>
+                <w:szCs w:val="24"/>
+              </w:rPr>
+              <w:t>INCONSITENT (6)</w:t>
+            </w:r>
+          </w:p>
+        </w:tc>
+        <w:tc>
+          <w:tcPr>
+            <w:tcW w:w="2500" w:type="pct"/>
+            <w:vAlign w:val="center"/>
+          </w:tcPr>
+          <w:p>
+            <w:pPr>
+              <w:spacing w:after="0" w:line="240" w:lineRule="auto"/>
+              <w:rPr>
+                <w:rFonts w:ascii="Times New Roman" w:hAnsi="Times New Roman"/>
+                <w:sz w:val="24"/>
+                <w:szCs w:val="24"/>
+              </w:rPr>
+            </w:pPr>
+            <w:r>
+              <w:rPr>
+                <w:rFonts w:ascii="Times New Roman" w:hAnsi="Times New Roman"/>
+                <w:sz w:val="24"/>
+                <w:szCs w:val="24"/>
+              </w:rPr>
+              <w:t>Inconsistency in the WARP database and the sent configuration</w:t>
+            </w:r>
+          </w:p>
+        </w:tc>
+      </w:tr>
+      <w:tr>
+        <w:tc>
+          <w:tcPr>
+            <w:tcW w:w="2500" w:type="pct"/>
+            <w:vAlign w:val="center"/>
+          </w:tcPr>
+          <w:p>
+            <w:pPr>
+              <w:spacing w:after="0" w:line="240" w:lineRule="auto"/>
+              <w:jc w:val="center"/>
+              <w:rPr>
+                <w:rFonts w:ascii="Times New Roman" w:hAnsi="Times New Roman"/>
+                <w:sz w:val="24"/>
+                <w:szCs w:val="24"/>
+              </w:rPr>
+            </w:pPr>
+            <w:r>
+              <w:rPr>
+                <w:rFonts w:ascii="Times New Roman" w:hAnsi="Times New Roman"/>
+                <w:sz w:val="24"/>
+                <w:szCs w:val="24"/>
+              </w:rPr>
+              <w:t>CONFIGURE_SUCCESSFUL (8)</w:t>
+            </w:r>
+          </w:p>
+        </w:tc>
+        <w:tc>
+          <w:tcPr>
+            <w:tcW w:w="2500" w:type="pct"/>
+            <w:vAlign w:val="center"/>
+          </w:tcPr>
+          <w:p>
+            <w:pPr>
+              <w:spacing w:after="0" w:line="240" w:lineRule="auto"/>
+              <w:rPr>
+                <w:rFonts w:ascii="Times New Roman" w:hAnsi="Times New Roman"/>
+                <w:sz w:val="24"/>
+                <w:szCs w:val="24"/>
+              </w:rPr>
+            </w:pPr>
+            <w:r>
+              <w:rPr>
+                <w:rFonts w:ascii="Times New Roman" w:hAnsi="Times New Roman"/>
+                <w:sz w:val="24"/>
+                <w:szCs w:val="24"/>
+              </w:rPr>
+              <w:t>Existing (reply from WARP to PC Engine)</w:t>
+            </w:r>
+          </w:p>
+        </w:tc>
+      </w:tr>
+      <w:tr>
+        <w:tc>
+          <w:tcPr>
+            <w:tcW w:w="2500" w:type="pct"/>
+            <w:vAlign w:val="center"/>
+          </w:tcPr>
+          <w:p>
+            <w:pPr>
+              <w:spacing w:after="0" w:line="240" w:lineRule="auto"/>
+              <w:jc w:val="center"/>
+              <w:rPr>
+                <w:rFonts w:ascii="Times New Roman" w:hAnsi="Times New Roman"/>
+                <w:sz w:val="24"/>
+                <w:szCs w:val="24"/>
+              </w:rPr>
+            </w:pPr>
+            <w:r>
+              <w:rPr>
+                <w:rFonts w:ascii="Times New Roman" w:hAnsi="Times New Roman"/>
+                <w:sz w:val="24"/>
+                <w:szCs w:val="24"/>
+              </w:rPr>
+              <w:t>CONFIGURE_FAIL (16)</w:t>
+            </w:r>
+          </w:p>
+        </w:tc>
+        <w:tc>
+          <w:tcPr>
+            <w:tcW w:w="2500" w:type="pct"/>
+            <w:vAlign w:val="center"/>
+          </w:tcPr>
+          <w:p>
+            <w:pPr>
+              <w:spacing w:after="0" w:line="240" w:lineRule="auto"/>
+              <w:rPr>
+                <w:rFonts w:ascii="Times New Roman" w:hAnsi="Times New Roman"/>
+                <w:sz w:val="24"/>
+                <w:szCs w:val="24"/>
+              </w:rPr>
+            </w:pPr>
+            <w:r>
+              <w:rPr>
+                <w:rFonts w:ascii="Times New Roman" w:hAnsi="Times New Roman"/>
+                <w:sz w:val="24"/>
+                <w:szCs w:val="24"/>
+              </w:rPr>
+              <w:t>Not existed (reply from WARP to PC Engine)</w:t>
+            </w:r>
+          </w:p>
+        </w:tc>
+      </w:tr>
+    </w:tbl>
+    <w:p>
+      <w:pPr>
+        <w:rPr>
+          <w:rFonts w:ascii="Times New Roman" w:hAnsi="Times New Roman"/>
+          <w:sz w:val="24"/>
+          <w:szCs w:val="24"/>
+        </w:rPr>
+      </w:pPr>
     </w:p>
     <w:p>
       <w:pPr>

</xml_diff>

<commit_message>
Modified to fit new WARP protocol
</commit_message>
<xml_diff>
--- a/Doc/Proposed WARP Protocol v1.5.docx
+++ b/Doc/Proposed WARP Protocol v1.5.docx
@@ -110,18 +110,7 @@
           <w:szCs w:val="28"/>
           <w:lang w:val="en-CA" w:eastAsia="en-CA"/>
         </w:rPr>
-        <w:t>Octo</w:t>
-      </w:r>
-      <w:bookmarkStart w:id="0" w:name="_GoBack"/>
-      <w:bookmarkEnd w:id="0"/>
-      <w:r>
-        <w:rPr>
-          <w:rFonts w:ascii="Times New Roman" w:hAnsi="Times New Roman"/>
-          <w:sz w:val="28"/>
-          <w:szCs w:val="28"/>
-          <w:lang w:val="en-CA" w:eastAsia="en-CA"/>
-        </w:rPr>
-        <w:t>ber</w:t>
+        <w:t>October</w:t>
       </w:r>
       <w:r>
         <w:rPr>
@@ -5345,7 +5334,7 @@
                 <w:sz w:val="24"/>
                 <w:szCs w:val="24"/>
               </w:rPr>
-              <w:t>Not defined yet</w:t>
+              <w:t>***</w:t>
             </w:r>
           </w:p>
         </w:tc>
@@ -5510,6 +5499,143 @@
           <w:szCs w:val="24"/>
         </w:rPr>
         <w:t xml:space="preserve"> is in the database. If not, WARP simply ignores this packet.</w:t>
+      </w:r>
+    </w:p>
+    <w:p>
+      <w:pPr>
+        <w:rPr>
+          <w:rFonts w:ascii="Times New Roman" w:hAnsi="Times New Roman"/>
+          <w:sz w:val="24"/>
+          <w:szCs w:val="24"/>
+        </w:rPr>
+      </w:pPr>
+      <w:r>
+        <w:rPr>
+          <w:rFonts w:ascii="Times New Roman" w:hAnsi="Times New Roman"/>
+          <w:sz w:val="24"/>
+          <w:szCs w:val="24"/>
+        </w:rPr>
+        <w:t xml:space="preserve">*** Supported </w:t>
+      </w:r>
+      <w:proofErr w:type="spellStart"/>
+      <w:proofErr w:type="gramStart"/>
+      <w:r>
+        <w:rPr>
+          <w:rFonts w:ascii="Times New Roman" w:hAnsi="Times New Roman"/>
+          <w:sz w:val="24"/>
+          <w:szCs w:val="24"/>
+        </w:rPr>
+        <w:t>hw</w:t>
+      </w:r>
+      <w:proofErr w:type="spellEnd"/>
+      <w:proofErr w:type="gramEnd"/>
+      <w:r>
+        <w:rPr>
+          <w:rFonts w:ascii="Times New Roman" w:hAnsi="Times New Roman"/>
+          <w:sz w:val="24"/>
+          <w:szCs w:val="24"/>
+        </w:rPr>
+        <w:t xml:space="preserve"> modes are 802.11a, 802.11b, 802.11g and 802.11n. Those required will be represented </w:t>
+      </w:r>
+      <w:r>
+        <w:rPr>
+          <w:rFonts w:ascii="Times New Roman" w:hAnsi="Times New Roman"/>
+          <w:sz w:val="24"/>
+          <w:szCs w:val="24"/>
+        </w:rPr>
+        <w:t>in the</w:t>
+      </w:r>
+      <w:r>
+        <w:rPr>
+          <w:rFonts w:ascii="Times New Roman" w:hAnsi="Times New Roman"/>
+          <w:sz w:val="24"/>
+          <w:szCs w:val="24"/>
+        </w:rPr>
+        <w:t xml:space="preserve"> 4 LSBs of the number. E.g. </w:t>
+      </w:r>
+      <w:proofErr w:type="spellStart"/>
+      <w:r>
+        <w:rPr>
+          <w:rFonts w:ascii="Times New Roman" w:hAnsi="Times New Roman"/>
+          <w:sz w:val="24"/>
+          <w:szCs w:val="24"/>
+        </w:rPr>
+        <w:t>abg</w:t>
+      </w:r>
+      <w:proofErr w:type="spellEnd"/>
+      <w:r>
+        <w:rPr>
+          <w:rFonts w:ascii="Times New Roman" w:hAnsi="Times New Roman"/>
+          <w:sz w:val="24"/>
+          <w:szCs w:val="24"/>
+        </w:rPr>
+        <w:t xml:space="preserve"> </w:t>
+      </w:r>
+      <w:r>
+        <w:rPr>
+          <w:rFonts w:ascii="Times New Roman" w:hAnsi="Times New Roman"/>
+          <w:sz w:val="24"/>
+          <w:szCs w:val="24"/>
+        </w:rPr>
+        <w:sym w:font="Wingdings" w:char="F0E0"/>
+      </w:r>
+      <w:r>
+        <w:rPr>
+          <w:rFonts w:ascii="Times New Roman" w:hAnsi="Times New Roman"/>
+          <w:sz w:val="24"/>
+          <w:szCs w:val="24"/>
+        </w:rPr>
+        <w:t xml:space="preserve"> 1110 = 14; </w:t>
+      </w:r>
+      <w:proofErr w:type="gramStart"/>
+      <w:r>
+        <w:rPr>
+          <w:rFonts w:ascii="Times New Roman" w:hAnsi="Times New Roman"/>
+          <w:sz w:val="24"/>
+          <w:szCs w:val="24"/>
+        </w:rPr>
+        <w:t>ag</w:t>
+      </w:r>
+      <w:proofErr w:type="gramEnd"/>
+      <w:r>
+        <w:rPr>
+          <w:rFonts w:ascii="Times New Roman" w:hAnsi="Times New Roman"/>
+          <w:sz w:val="24"/>
+          <w:szCs w:val="24"/>
+        </w:rPr>
+        <w:t xml:space="preserve"> </w:t>
+      </w:r>
+      <w:r>
+        <w:rPr>
+          <w:rFonts w:ascii="Times New Roman" w:hAnsi="Times New Roman"/>
+          <w:sz w:val="24"/>
+          <w:szCs w:val="24"/>
+        </w:rPr>
+        <w:sym w:font="Wingdings" w:char="F0E0"/>
+      </w:r>
+      <w:r>
+        <w:rPr>
+          <w:rFonts w:ascii="Times New Roman" w:hAnsi="Times New Roman"/>
+          <w:sz w:val="24"/>
+          <w:szCs w:val="24"/>
+        </w:rPr>
+        <w:t xml:space="preserve"> 1010 = 10; an </w:t>
+      </w:r>
+      <w:r>
+        <w:rPr>
+          <w:rFonts w:ascii="Times New Roman" w:hAnsi="Times New Roman"/>
+          <w:sz w:val="24"/>
+          <w:szCs w:val="24"/>
+        </w:rPr>
+        <w:sym w:font="Wingdings" w:char="F0E0"/>
+      </w:r>
+      <w:r>
+        <w:rPr>
+          <w:rFonts w:ascii="Times New Roman" w:hAnsi="Times New Roman"/>
+          <w:sz w:val="24"/>
+          <w:szCs w:val="24"/>
+        </w:rPr>
+        <w:t xml:space="preserve"> 1001 = 9</w:t>
       </w:r>
     </w:p>
     <w:p>
@@ -5543,13 +5669,13 @@
         <w:tblLook w:val="00A0" w:firstRow="1" w:lastRow="0" w:firstColumn="1" w:lastColumn="0" w:noHBand="0" w:noVBand="0"/>
       </w:tblPr>
       <w:tblGrid>
-        <w:gridCol w:w="6588"/>
-        <w:gridCol w:w="6588"/>
+        <w:gridCol w:w="5921"/>
+        <w:gridCol w:w="7255"/>
       </w:tblGrid>
       <w:tr>
         <w:tc>
           <w:tcPr>
-            <w:tcW w:w="2500" w:type="pct"/>
+            <w:tcW w:w="2247" w:type="pct"/>
             <w:vAlign w:val="center"/>
           </w:tcPr>
           <w:p>
@@ -5582,7 +5708,7 @@
         </w:tc>
         <w:tc>
           <w:tcPr>
-            <w:tcW w:w="2500" w:type="pct"/>
+            <w:tcW w:w="2753" w:type="pct"/>
             <w:vAlign w:val="center"/>
           </w:tcPr>
           <w:p>
@@ -5609,7 +5735,7 @@
       <w:tr>
         <w:tc>
           <w:tcPr>
-            <w:tcW w:w="2500" w:type="pct"/>
+            <w:tcW w:w="2247" w:type="pct"/>
             <w:vAlign w:val="center"/>
           </w:tcPr>
           <w:p>
@@ -5650,7 +5776,7 @@
         </w:tc>
         <w:tc>
           <w:tcPr>
-            <w:tcW w:w="2500" w:type="pct"/>
+            <w:tcW w:w="2753" w:type="pct"/>
             <w:vAlign w:val="center"/>
           </w:tcPr>
           <w:p>
@@ -5676,7 +5802,7 @@
       <w:tr>
         <w:tc>
           <w:tcPr>
-            <w:tcW w:w="2500" w:type="pct"/>
+            <w:tcW w:w="2247" w:type="pct"/>
             <w:vAlign w:val="center"/>
           </w:tcPr>
           <w:p>
@@ -5701,7 +5827,7 @@
         </w:tc>
         <w:tc>
           <w:tcPr>
-            <w:tcW w:w="2500" w:type="pct"/>
+            <w:tcW w:w="2753" w:type="pct"/>
             <w:vAlign w:val="center"/>
           </w:tcPr>
           <w:p>
@@ -5737,32 +5863,48 @@
       <w:tr>
         <w:tc>
           <w:tcPr>
-            <w:tcW w:w="2500" w:type="pct"/>
-            <w:vAlign w:val="center"/>
-          </w:tcPr>
-          <w:p>
-            <w:pPr>
-              <w:spacing w:after="0" w:line="240" w:lineRule="auto"/>
-              <w:jc w:val="center"/>
-              <w:rPr>
-                <w:rFonts w:ascii="Times New Roman" w:hAnsi="Times New Roman"/>
-                <w:sz w:val="24"/>
-                <w:szCs w:val="24"/>
-              </w:rPr>
-            </w:pPr>
-            <w:r>
-              <w:rPr>
-                <w:rFonts w:ascii="Times New Roman" w:hAnsi="Times New Roman"/>
-                <w:sz w:val="24"/>
-                <w:szCs w:val="24"/>
-              </w:rPr>
-              <w:t>VERIFY (4)</w:t>
-            </w:r>
-          </w:p>
-        </w:tc>
-        <w:tc>
-          <w:tcPr>
-            <w:tcW w:w="2500" w:type="pct"/>
+            <w:tcW w:w="2247" w:type="pct"/>
+            <w:vAlign w:val="center"/>
+          </w:tcPr>
+          <w:p>
+            <w:pPr>
+              <w:spacing w:after="0" w:line="240" w:lineRule="auto"/>
+              <w:jc w:val="center"/>
+              <w:rPr>
+                <w:rFonts w:ascii="Times New Roman" w:hAnsi="Times New Roman"/>
+                <w:sz w:val="24"/>
+                <w:szCs w:val="24"/>
+              </w:rPr>
+            </w:pPr>
+            <w:r>
+              <w:rPr>
+                <w:rFonts w:ascii="Times New Roman" w:hAnsi="Times New Roman"/>
+                <w:sz w:val="24"/>
+                <w:szCs w:val="24"/>
+              </w:rPr>
+              <w:t>VERIFY</w:t>
+            </w:r>
+            <w:r>
+              <w:rPr>
+                <w:rFonts w:ascii="Times New Roman" w:hAnsi="Times New Roman"/>
+                <w:sz w:val="24"/>
+                <w:szCs w:val="24"/>
+              </w:rPr>
+              <w:t>_IED</w:t>
+            </w:r>
+            <w:r>
+              <w:rPr>
+                <w:rFonts w:ascii="Times New Roman" w:hAnsi="Times New Roman"/>
+                <w:sz w:val="24"/>
+                <w:szCs w:val="24"/>
+              </w:rPr>
+              <w:t xml:space="preserve"> (4)</w:t>
+            </w:r>
+          </w:p>
+        </w:tc>
+        <w:tc>
+          <w:tcPr>
+            <w:tcW w:w="2753" w:type="pct"/>
             <w:vAlign w:val="center"/>
           </w:tcPr>
           <w:p>
@@ -5809,13 +5951,13 @@
         <w:tblLook w:val="00A0" w:firstRow="1" w:lastRow="0" w:firstColumn="1" w:lastColumn="0" w:noHBand="0" w:noVBand="0"/>
       </w:tblPr>
       <w:tblGrid>
-        <w:gridCol w:w="6588"/>
-        <w:gridCol w:w="6588"/>
+        <w:gridCol w:w="5921"/>
+        <w:gridCol w:w="7255"/>
       </w:tblGrid>
       <w:tr>
         <w:tc>
           <w:tcPr>
-            <w:tcW w:w="2500" w:type="pct"/>
+            <w:tcW w:w="2247" w:type="pct"/>
             <w:vAlign w:val="center"/>
           </w:tcPr>
           <w:p>
@@ -5848,7 +5990,7 @@
         </w:tc>
         <w:tc>
           <w:tcPr>
-            <w:tcW w:w="2500" w:type="pct"/>
+            <w:tcW w:w="2753" w:type="pct"/>
             <w:vAlign w:val="center"/>
           </w:tcPr>
           <w:p>
@@ -5875,50 +6017,60 @@
       <w:tr>
         <w:tc>
           <w:tcPr>
-            <w:tcW w:w="2500" w:type="pct"/>
-            <w:vAlign w:val="center"/>
-          </w:tcPr>
-          <w:p>
-            <w:pPr>
-              <w:spacing w:after="0" w:line="240" w:lineRule="auto"/>
-              <w:jc w:val="center"/>
-              <w:rPr>
-                <w:rFonts w:ascii="Times New Roman" w:hAnsi="Times New Roman"/>
-                <w:sz w:val="24"/>
-                <w:szCs w:val="24"/>
-              </w:rPr>
-            </w:pPr>
-            <w:r>
-              <w:rPr>
-                <w:rFonts w:ascii="Times New Roman" w:hAnsi="Times New Roman"/>
-                <w:sz w:val="24"/>
-                <w:szCs w:val="24"/>
-              </w:rPr>
-              <w:t>VERIFIED (5)</w:t>
-            </w:r>
-          </w:p>
-        </w:tc>
-        <w:tc>
-          <w:tcPr>
-            <w:tcW w:w="2500" w:type="pct"/>
-            <w:vAlign w:val="center"/>
-          </w:tcPr>
-          <w:p>
-            <w:pPr>
-              <w:spacing w:after="0" w:line="240" w:lineRule="auto"/>
-              <w:rPr>
-                <w:rFonts w:ascii="Times New Roman" w:hAnsi="Times New Roman"/>
-                <w:sz w:val="24"/>
-                <w:szCs w:val="24"/>
-              </w:rPr>
-            </w:pPr>
-            <w:r>
-              <w:rPr>
-                <w:rFonts w:ascii="Times New Roman" w:hAnsi="Times New Roman"/>
-                <w:sz w:val="24"/>
-                <w:szCs w:val="24"/>
-              </w:rPr>
-              <w:t>Configuration verified and there is no inconsistency</w:t>
+            <w:tcW w:w="2247" w:type="pct"/>
+            <w:vAlign w:val="center"/>
+          </w:tcPr>
+          <w:p>
+            <w:pPr>
+              <w:spacing w:after="0" w:line="240" w:lineRule="auto"/>
+              <w:jc w:val="center"/>
+              <w:rPr>
+                <w:rFonts w:ascii="Times New Roman" w:hAnsi="Times New Roman"/>
+                <w:sz w:val="24"/>
+                <w:szCs w:val="24"/>
+              </w:rPr>
+            </w:pPr>
+            <w:r>
+              <w:rPr>
+                <w:rFonts w:ascii="Times New Roman" w:hAnsi="Times New Roman"/>
+                <w:sz w:val="24"/>
+                <w:szCs w:val="24"/>
+              </w:rPr>
+              <w:t>INCONSITENT (6)</w:t>
+            </w:r>
+          </w:p>
+        </w:tc>
+        <w:tc>
+          <w:tcPr>
+            <w:tcW w:w="2753" w:type="pct"/>
+            <w:vAlign w:val="center"/>
+          </w:tcPr>
+          <w:p>
+            <w:pPr>
+              <w:spacing w:after="0" w:line="240" w:lineRule="auto"/>
+              <w:rPr>
+                <w:rFonts w:ascii="Times New Roman" w:hAnsi="Times New Roman"/>
+                <w:sz w:val="24"/>
+                <w:szCs w:val="24"/>
+              </w:rPr>
+            </w:pPr>
+            <w:r>
+              <w:rPr>
+                <w:rFonts w:ascii="Times New Roman" w:hAnsi="Times New Roman"/>
+                <w:sz w:val="24"/>
+                <w:szCs w:val="24"/>
+              </w:rPr>
+              <w:t>Incon</w:t>
+            </w:r>
+            <w:bookmarkStart w:id="0" w:name="_GoBack"/>
+            <w:bookmarkEnd w:id="0"/>
+            <w:r>
+              <w:rPr>
+                <w:rFonts w:ascii="Times New Roman" w:hAnsi="Times New Roman"/>
+                <w:sz w:val="24"/>
+                <w:szCs w:val="24"/>
+              </w:rPr>
+              <w:t>sistency in the WARP database and the sent configuration</w:t>
             </w:r>
           </w:p>
         </w:tc>
@@ -5926,50 +6078,68 @@
       <w:tr>
         <w:tc>
           <w:tcPr>
-            <w:tcW w:w="2500" w:type="pct"/>
-            <w:vAlign w:val="center"/>
-          </w:tcPr>
-          <w:p>
-            <w:pPr>
-              <w:spacing w:after="0" w:line="240" w:lineRule="auto"/>
-              <w:jc w:val="center"/>
-              <w:rPr>
-                <w:rFonts w:ascii="Times New Roman" w:hAnsi="Times New Roman"/>
-                <w:sz w:val="24"/>
-                <w:szCs w:val="24"/>
-              </w:rPr>
-            </w:pPr>
-            <w:r>
-              <w:rPr>
-                <w:rFonts w:ascii="Times New Roman" w:hAnsi="Times New Roman"/>
-                <w:sz w:val="24"/>
-                <w:szCs w:val="24"/>
-              </w:rPr>
-              <w:t>INCONSITENT (6)</w:t>
-            </w:r>
-          </w:p>
-        </w:tc>
-        <w:tc>
-          <w:tcPr>
-            <w:tcW w:w="2500" w:type="pct"/>
-            <w:vAlign w:val="center"/>
-          </w:tcPr>
-          <w:p>
-            <w:pPr>
-              <w:spacing w:after="0" w:line="240" w:lineRule="auto"/>
-              <w:rPr>
-                <w:rFonts w:ascii="Times New Roman" w:hAnsi="Times New Roman"/>
-                <w:sz w:val="24"/>
-                <w:szCs w:val="24"/>
-              </w:rPr>
-            </w:pPr>
-            <w:r>
-              <w:rPr>
-                <w:rFonts w:ascii="Times New Roman" w:hAnsi="Times New Roman"/>
-                <w:sz w:val="24"/>
-                <w:szCs w:val="24"/>
-              </w:rPr>
-              <w:t>Inconsistency in the WARP database and the sent configuration</w:t>
+            <w:tcW w:w="2247" w:type="pct"/>
+            <w:vAlign w:val="center"/>
+          </w:tcPr>
+          <w:p>
+            <w:pPr>
+              <w:spacing w:after="0" w:line="240" w:lineRule="auto"/>
+              <w:jc w:val="center"/>
+              <w:rPr>
+                <w:rFonts w:ascii="Times New Roman" w:hAnsi="Times New Roman"/>
+                <w:sz w:val="24"/>
+                <w:szCs w:val="24"/>
+              </w:rPr>
+            </w:pPr>
+            <w:r>
+              <w:rPr>
+                <w:rFonts w:ascii="Times New Roman" w:hAnsi="Times New Roman"/>
+                <w:sz w:val="24"/>
+                <w:szCs w:val="24"/>
+              </w:rPr>
+              <w:t>CONFIGURE_SUCCESSFUL (8)</w:t>
+            </w:r>
+          </w:p>
+        </w:tc>
+        <w:tc>
+          <w:tcPr>
+            <w:tcW w:w="2753" w:type="pct"/>
+            <w:vAlign w:val="center"/>
+          </w:tcPr>
+          <w:p>
+            <w:pPr>
+              <w:spacing w:after="0" w:line="240" w:lineRule="auto"/>
+              <w:rPr>
+                <w:rFonts w:ascii="Times New Roman" w:hAnsi="Times New Roman"/>
+                <w:sz w:val="24"/>
+                <w:szCs w:val="24"/>
+              </w:rPr>
+            </w:pPr>
+            <w:r>
+              <w:rPr>
+                <w:rFonts w:ascii="Times New Roman" w:hAnsi="Times New Roman"/>
+                <w:sz w:val="24"/>
+                <w:szCs w:val="24"/>
+              </w:rPr>
+              <w:t xml:space="preserve">Successfully configure a </w:t>
+            </w:r>
+            <w:proofErr w:type="spellStart"/>
+            <w:r>
+              <w:rPr>
+                <w:rFonts w:ascii="Times New Roman" w:hAnsi="Times New Roman"/>
+                <w:sz w:val="24"/>
+                <w:szCs w:val="24"/>
+              </w:rPr>
+              <w:t>bssid</w:t>
+            </w:r>
+            <w:proofErr w:type="spellEnd"/>
+            <w:r>
+              <w:rPr>
+                <w:rFonts w:ascii="Times New Roman" w:hAnsi="Times New Roman"/>
+                <w:sz w:val="24"/>
+                <w:szCs w:val="24"/>
+              </w:rPr>
+              <w:t xml:space="preserve"> (reply from WARP to PC Engine)</w:t>
             </w:r>
           </w:p>
         </w:tc>
@@ -5977,58 +6147,7 @@
       <w:tr>
         <w:tc>
           <w:tcPr>
-            <w:tcW w:w="2500" w:type="pct"/>
-            <w:vAlign w:val="center"/>
-          </w:tcPr>
-          <w:p>
-            <w:pPr>
-              <w:spacing w:after="0" w:line="240" w:lineRule="auto"/>
-              <w:jc w:val="center"/>
-              <w:rPr>
-                <w:rFonts w:ascii="Times New Roman" w:hAnsi="Times New Roman"/>
-                <w:sz w:val="24"/>
-                <w:szCs w:val="24"/>
-              </w:rPr>
-            </w:pPr>
-            <w:r>
-              <w:rPr>
-                <w:rFonts w:ascii="Times New Roman" w:hAnsi="Times New Roman"/>
-                <w:sz w:val="24"/>
-                <w:szCs w:val="24"/>
-              </w:rPr>
-              <w:t>CONFIGURE_SUCCESSFUL (8)</w:t>
-            </w:r>
-          </w:p>
-        </w:tc>
-        <w:tc>
-          <w:tcPr>
-            <w:tcW w:w="2500" w:type="pct"/>
-            <w:vAlign w:val="center"/>
-          </w:tcPr>
-          <w:p>
-            <w:pPr>
-              <w:spacing w:after="0" w:line="240" w:lineRule="auto"/>
-              <w:rPr>
-                <w:rFonts w:ascii="Times New Roman" w:hAnsi="Times New Roman"/>
-                <w:sz w:val="24"/>
-                <w:szCs w:val="24"/>
-              </w:rPr>
-            </w:pPr>
-            <w:r>
-              <w:rPr>
-                <w:rFonts w:ascii="Times New Roman" w:hAnsi="Times New Roman"/>
-                <w:sz w:val="24"/>
-                <w:szCs w:val="24"/>
-              </w:rPr>
-              <w:t>Existing (reply from WARP to PC Engine)</w:t>
-            </w:r>
-          </w:p>
-        </w:tc>
-      </w:tr>
-      <w:tr>
-        <w:tc>
-          <w:tcPr>
-            <w:tcW w:w="2500" w:type="pct"/>
+            <w:tcW w:w="2247" w:type="pct"/>
             <w:vAlign w:val="center"/>
           </w:tcPr>
           <w:p>
@@ -6053,25 +6172,49 @@
         </w:tc>
         <w:tc>
           <w:tcPr>
-            <w:tcW w:w="2500" w:type="pct"/>
-            <w:vAlign w:val="center"/>
-          </w:tcPr>
-          <w:p>
-            <w:pPr>
-              <w:spacing w:after="0" w:line="240" w:lineRule="auto"/>
-              <w:rPr>
-                <w:rFonts w:ascii="Times New Roman" w:hAnsi="Times New Roman"/>
-                <w:sz w:val="24"/>
-                <w:szCs w:val="24"/>
-              </w:rPr>
-            </w:pPr>
-            <w:r>
-              <w:rPr>
-                <w:rFonts w:ascii="Times New Roman" w:hAnsi="Times New Roman"/>
-                <w:sz w:val="24"/>
-                <w:szCs w:val="24"/>
-              </w:rPr>
-              <w:t>Not existed (reply from WARP to PC Engine)</w:t>
+            <w:tcW w:w="2753" w:type="pct"/>
+            <w:vAlign w:val="center"/>
+          </w:tcPr>
+          <w:p>
+            <w:pPr>
+              <w:spacing w:after="0" w:line="240" w:lineRule="auto"/>
+              <w:rPr>
+                <w:rFonts w:ascii="Times New Roman" w:hAnsi="Times New Roman"/>
+                <w:sz w:val="24"/>
+                <w:szCs w:val="24"/>
+              </w:rPr>
+            </w:pPr>
+            <w:r>
+              <w:rPr>
+                <w:rFonts w:ascii="Times New Roman" w:hAnsi="Times New Roman"/>
+                <w:sz w:val="24"/>
+                <w:szCs w:val="24"/>
+              </w:rPr>
+              <w:t xml:space="preserve">Cannot process </w:t>
+            </w:r>
+            <w:r>
+              <w:rPr>
+                <w:rFonts w:ascii="Times New Roman" w:hAnsi="Times New Roman"/>
+                <w:sz w:val="24"/>
+                <w:szCs w:val="24"/>
+              </w:rPr>
+              <w:t xml:space="preserve">configure </w:t>
+            </w:r>
+            <w:r>
+              <w:rPr>
+                <w:rFonts w:ascii="Times New Roman" w:hAnsi="Times New Roman"/>
+                <w:sz w:val="24"/>
+                <w:szCs w:val="24"/>
+              </w:rPr>
+              <w:t>request</w:t>
+            </w:r>
+            <w:r>
+              <w:rPr>
+                <w:rFonts w:ascii="Times New Roman" w:hAnsi="Times New Roman"/>
+                <w:sz w:val="24"/>
+                <w:szCs w:val="24"/>
+              </w:rPr>
+              <w:t xml:space="preserve"> (reply from WARP to PC Engine)</w:t>
             </w:r>
           </w:p>
         </w:tc>
@@ -6781,6 +6924,7 @@
                 <w:sz w:val="24"/>
                 <w:szCs w:val="24"/>
               </w:rPr>
+              <w:lastRenderedPageBreak/>
               <w:t>MAC_CLEAR(ED) (33)</w:t>
             </w:r>
           </w:p>

</xml_diff>